<commit_message>
Creación de archivos de importacion csv
</commit_message>
<xml_diff>
--- a/Extraccion/Evidencias Qrys.docx
+++ b/Extraccion/Evidencias Qrys.docx
@@ -1,21 +1,52 @@
 
 <file path=word/document.xml><?xml version="1.0" encoding="utf-8"?>
-<w:document xmlns:wpc="http://schemas.microsoft.com/office/word/2010/wordprocessingCanvas" xmlns:cx="http://schemas.microsoft.com/office/drawing/2014/chartex" xmlns:mc="http://schemas.openxmlformats.org/markup-compatibility/2006" xmlns:o="urn:schemas-microsoft-com:office:office" xmlns:r="http://schemas.openxmlformats.org/officeDocument/2006/relationships" xmlns:m="http://schemas.openxmlformats.org/officeDocument/2006/math" xmlns:v="urn:schemas-microsoft-com:vml" xmlns:wp14="http://schemas.microsoft.com/office/word/2010/wordprocessingDrawing" xmlns:wp="http://schemas.openxmlformats.org/drawingml/2006/wordprocessingDrawing" xmlns:w10="urn:schemas-microsoft-com:office:word" xmlns:w="http://schemas.openxmlformats.org/wordprocessingml/2006/main" xmlns:w14="http://schemas.microsoft.com/office/word/2010/wordml" xmlns:w15="http://schemas.microsoft.com/office/word/2012/wordml" xmlns:w16se="http://schemas.microsoft.com/office/word/2015/wordml/symex" xmlns:wpg="http://schemas.microsoft.com/office/word/2010/wordprocessingGroup" xmlns:wpi="http://schemas.microsoft.com/office/word/2010/wordprocessingInk" xmlns:wne="http://schemas.microsoft.com/office/word/2006/wordml" xmlns:wps="http://schemas.microsoft.com/office/word/2010/wordprocessingShape" mc:Ignorable="w14 w15 w16se wp14">
+<w:document xmlns:wpc="http://schemas.microsoft.com/office/word/2010/wordprocessingCanvas" xmlns:cx="http://schemas.microsoft.com/office/drawing/2014/chartex" xmlns:cx1="http://schemas.microsoft.com/office/drawing/2015/9/8/chartex" xmlns:cx2="http://schemas.microsoft.com/office/drawing/2015/10/21/chartex" xmlns:cx3="http://schemas.microsoft.com/office/drawing/2016/5/9/chartex" xmlns:cx4="http://schemas.microsoft.com/office/drawing/2016/5/10/chartex" xmlns:cx5="http://schemas.microsoft.com/office/drawing/2016/5/11/chartex" xmlns:cx6="http://schemas.microsoft.com/office/drawing/2016/5/12/chartex" xmlns:cx7="http://schemas.microsoft.com/office/drawing/2016/5/13/chartex" xmlns:cx8="http://schemas.microsoft.com/office/drawing/2016/5/14/chartex" xmlns:mc="http://schemas.openxmlformats.org/markup-compatibility/2006" xmlns:aink="http://schemas.microsoft.com/office/drawing/2016/ink" xmlns:am3d="http://schemas.microsoft.com/office/drawing/2017/model3d" xmlns:o="urn:schemas-microsoft-com:office:office" xmlns:oel="http://schemas.microsoft.com/office/2019/extlst" xmlns:r="http://schemas.openxmlformats.org/officeDocument/2006/relationships" xmlns:m="http://schemas.openxmlformats.org/officeDocument/2006/math" xmlns:v="urn:schemas-microsoft-com:vml" xmlns:wp14="http://schemas.microsoft.com/office/word/2010/wordprocessingDrawing" xmlns:wp="http://schemas.openxmlformats.org/drawingml/2006/wordprocessingDrawing" xmlns:w10="urn:schemas-microsoft-com:office:word" xmlns:w="http://schemas.openxmlformats.org/wordprocessingml/2006/main" xmlns:w14="http://schemas.microsoft.com/office/word/2010/wordml" xmlns:w15="http://schemas.microsoft.com/office/word/2012/wordml" xmlns:w16cex="http://schemas.microsoft.com/office/word/2018/wordml/cex" xmlns:w16cid="http://schemas.microsoft.com/office/word/2016/wordml/cid" xmlns:w16="http://schemas.microsoft.com/office/word/2018/wordml" xmlns:w16sdtdh="http://schemas.microsoft.com/office/word/2020/wordml/sdtdatahash" xmlns:w16se="http://schemas.microsoft.com/office/word/2015/wordml/symex" xmlns:wpg="http://schemas.microsoft.com/office/word/2010/wordprocessingGroup" xmlns:wpi="http://schemas.microsoft.com/office/word/2010/wordprocessingInk" xmlns:wne="http://schemas.microsoft.com/office/word/2006/wordml" xmlns:wps="http://schemas.microsoft.com/office/word/2010/wordprocessingShape" mc:Ignorable="w14 w15 w16se w16cid w16 w16cex w16sdtdh wp14">
   <w:body>
     <w:p>
-      <w:bookmarkStart w:id="0" w:name="_GoBack"/>
-      <w:bookmarkEnd w:id="0"/>
+      <w:pPr>
+        <w:pStyle w:val="Ttulo"/>
+        <w:jc w:val="center"/>
+        <w:rPr>
+          <w:rFonts w:ascii="Century Gothic" w:hAnsi="Century Gothic"/>
+          <w:sz w:val="40"/>
+          <w:szCs w:val="40"/>
+        </w:rPr>
+      </w:pPr>
+      <w:r>
+        <w:rPr>
+          <w:rFonts w:ascii="Century Gothic" w:hAnsi="Century Gothic"/>
+          <w:sz w:val="40"/>
+          <w:szCs w:val="40"/>
+        </w:rPr>
+        <w:t>Evidencias de consultas realizadas para la extracción de información</w:t>
+      </w:r>
     </w:p>
     <w:p/>
     <w:p>
+      <w:pPr>
+        <w:pStyle w:val="Prrafodelista"/>
+        <w:numPr>
+          <w:ilvl w:val="0"/>
+          <w:numId w:val="1"/>
+        </w:numPr>
+        <w:rPr>
+          <w:rFonts w:ascii="Century Gothic" w:hAnsi="Century Gothic"/>
+        </w:rPr>
+      </w:pPr>
       <w:r>
-        <w:t>Query 1</w:t>
+        <w:rPr>
+          <w:rFonts w:ascii="Century Gothic" w:hAnsi="Century Gothic"/>
+        </w:rPr>
+        <w:t>Ventas totales por categoría de productos</w:t>
       </w:r>
     </w:p>
     <w:p>
       <w:r>
+        <w:rPr>
+          <w:noProof/>
+        </w:rPr>
         <w:drawing>
-          <wp:inline distT="0" distB="0" distL="0" distR="0" wp14:anchorId="072123AD" wp14:editId="6FD0757E">
+          <wp:inline distT="0" distB="0" distL="0" distR="0" wp14:anchorId="3EB7DF4B" wp14:editId="2EFE1F68">
             <wp:extent cx="5760720" cy="2977515"/>
             <wp:effectExtent l="0" t="0" r="0" b="0"/>
             <wp:docPr id="1" name="Imagen 1"/>
@@ -30,7 +61,7 @@
                     <pic:cNvPicPr/>
                   </pic:nvPicPr>
                   <pic:blipFill>
-                    <a:blip r:embed="rId4"/>
+                    <a:blip r:embed="rId5"/>
                     <a:stretch>
                       <a:fillRect/>
                     </a:stretch>
@@ -53,14 +84,30 @@
     </w:p>
     <w:p/>
     <w:p>
+      <w:pPr>
+        <w:pStyle w:val="Prrafodelista"/>
+        <w:numPr>
+          <w:ilvl w:val="0"/>
+          <w:numId w:val="1"/>
+        </w:numPr>
+        <w:rPr>
+          <w:rFonts w:ascii="Century Gothic" w:hAnsi="Century Gothic"/>
+        </w:rPr>
+      </w:pPr>
       <w:r>
-        <w:t>Query 2</w:t>
+        <w:rPr>
+          <w:rFonts w:ascii="Century Gothic" w:hAnsi="Century Gothic"/>
+        </w:rPr>
+        <w:t>Clientes con mayor valor de compra</w:t>
       </w:r>
     </w:p>
     <w:p>
       <w:r>
+        <w:rPr>
+          <w:noProof/>
+        </w:rPr>
         <w:drawing>
-          <wp:inline distT="0" distB="0" distL="0" distR="0" wp14:anchorId="492E2A04" wp14:editId="207E817D">
+          <wp:inline distT="0" distB="0" distL="0" distR="0" wp14:anchorId="6607A67B" wp14:editId="4E8AA462">
             <wp:extent cx="5760720" cy="2955925"/>
             <wp:effectExtent l="0" t="0" r="0" b="0"/>
             <wp:docPr id="2" name="Imagen 2"/>
@@ -75,7 +122,7 @@
                     <pic:cNvPicPr/>
                   </pic:nvPicPr>
                   <pic:blipFill>
-                    <a:blip r:embed="rId5"/>
+                    <a:blip r:embed="rId6"/>
                     <a:stretch>
                       <a:fillRect/>
                     </a:stretch>
@@ -100,19 +147,32 @@
     <w:p/>
     <w:p/>
     <w:p/>
-    <w:p/>
-    <w:p/>
-    <w:p/>
-    <w:p/>
     <w:p>
+      <w:pPr>
+        <w:pStyle w:val="Prrafodelista"/>
+        <w:numPr>
+          <w:ilvl w:val="0"/>
+          <w:numId w:val="1"/>
+        </w:numPr>
+        <w:rPr>
+          <w:rFonts w:ascii="Century Gothic" w:hAnsi="Century Gothic"/>
+        </w:rPr>
+      </w:pPr>
       <w:r>
-        <w:t>Query 3</w:t>
+        <w:rPr>
+          <w:rFonts w:ascii="Century Gothic" w:hAnsi="Century Gothic"/>
+        </w:rPr>
+        <w:lastRenderedPageBreak/>
+        <w:t>Productos mas vendidos por región</w:t>
       </w:r>
     </w:p>
     <w:p>
       <w:r>
+        <w:rPr>
+          <w:noProof/>
+        </w:rPr>
         <w:drawing>
-          <wp:inline distT="0" distB="0" distL="0" distR="0" wp14:anchorId="52EFCB0D" wp14:editId="601A0F22">
+          <wp:inline distT="0" distB="0" distL="0" distR="0" wp14:anchorId="37D12C6D" wp14:editId="6EA22FDB">
             <wp:extent cx="5760720" cy="3009900"/>
             <wp:effectExtent l="0" t="0" r="0" b="0"/>
             <wp:docPr id="3" name="Imagen 3"/>
@@ -127,7 +187,7 @@
                     <pic:cNvPicPr/>
                   </pic:nvPicPr>
                   <pic:blipFill>
-                    <a:blip r:embed="rId6"/>
+                    <a:blip r:embed="rId7"/>
                     <a:stretch>
                       <a:fillRect/>
                     </a:stretch>
@@ -158,8 +218,105 @@
 </w:document>
 </file>
 
+<file path=word/numbering.xml><?xml version="1.0" encoding="utf-8"?>
+<w:numbering xmlns:wpc="http://schemas.microsoft.com/office/word/2010/wordprocessingCanvas" xmlns:cx="http://schemas.microsoft.com/office/drawing/2014/chartex" xmlns:cx1="http://schemas.microsoft.com/office/drawing/2015/9/8/chartex" xmlns:cx2="http://schemas.microsoft.com/office/drawing/2015/10/21/chartex" xmlns:cx3="http://schemas.microsoft.com/office/drawing/2016/5/9/chartex" xmlns:cx4="http://schemas.microsoft.com/office/drawing/2016/5/10/chartex" xmlns:cx5="http://schemas.microsoft.com/office/drawing/2016/5/11/chartex" xmlns:cx6="http://schemas.microsoft.com/office/drawing/2016/5/12/chartex" xmlns:cx7="http://schemas.microsoft.com/office/drawing/2016/5/13/chartex" xmlns:cx8="http://schemas.microsoft.com/office/drawing/2016/5/14/chartex" xmlns:mc="http://schemas.openxmlformats.org/markup-compatibility/2006" xmlns:aink="http://schemas.microsoft.com/office/drawing/2016/ink" xmlns:am3d="http://schemas.microsoft.com/office/drawing/2017/model3d" xmlns:o="urn:schemas-microsoft-com:office:office" xmlns:oel="http://schemas.microsoft.com/office/2019/extlst" xmlns:r="http://schemas.openxmlformats.org/officeDocument/2006/relationships" xmlns:m="http://schemas.openxmlformats.org/officeDocument/2006/math" xmlns:v="urn:schemas-microsoft-com:vml" xmlns:wp14="http://schemas.microsoft.com/office/word/2010/wordprocessingDrawing" xmlns:wp="http://schemas.openxmlformats.org/drawingml/2006/wordprocessingDrawing" xmlns:w10="urn:schemas-microsoft-com:office:word" xmlns:w="http://schemas.openxmlformats.org/wordprocessingml/2006/main" xmlns:w14="http://schemas.microsoft.com/office/word/2010/wordml" xmlns:w15="http://schemas.microsoft.com/office/word/2012/wordml" xmlns:w16cex="http://schemas.microsoft.com/office/word/2018/wordml/cex" xmlns:w16cid="http://schemas.microsoft.com/office/word/2016/wordml/cid" xmlns:w16="http://schemas.microsoft.com/office/word/2018/wordml" xmlns:w16sdtdh="http://schemas.microsoft.com/office/word/2020/wordml/sdtdatahash" xmlns:w16se="http://schemas.microsoft.com/office/word/2015/wordml/symex" xmlns:wpg="http://schemas.microsoft.com/office/word/2010/wordprocessingGroup" xmlns:wpi="http://schemas.microsoft.com/office/word/2010/wordprocessingInk" xmlns:wne="http://schemas.microsoft.com/office/word/2006/wordml" xmlns:wps="http://schemas.microsoft.com/office/word/2010/wordprocessingShape" mc:Ignorable="w14 w15 w16se w16cid w16 w16cex w16sdtdh wp14">
+  <w:abstractNum w:abstractNumId="0" w15:restartNumberingAfterBreak="0">
+    <w:nsid w:val="57B92C3A"/>
+    <w:multiLevelType w:val="hybridMultilevel"/>
+    <w:tmpl w:val="067E5D3E"/>
+    <w:lvl w:ilvl="0" w:tplc="440A000F">
+      <w:start w:val="1"/>
+      <w:numFmt w:val="decimal"/>
+      <w:lvlText w:val="%1."/>
+      <w:lvlJc w:val="left"/>
+      <w:pPr>
+        <w:ind w:left="720" w:hanging="360"/>
+      </w:pPr>
+      <w:rPr>
+        <w:rFonts w:hint="default"/>
+      </w:rPr>
+    </w:lvl>
+    <w:lvl w:ilvl="1" w:tplc="440A0019" w:tentative="1">
+      <w:start w:val="1"/>
+      <w:numFmt w:val="lowerLetter"/>
+      <w:lvlText w:val="%2."/>
+      <w:lvlJc w:val="left"/>
+      <w:pPr>
+        <w:ind w:left="1440" w:hanging="360"/>
+      </w:pPr>
+    </w:lvl>
+    <w:lvl w:ilvl="2" w:tplc="440A001B" w:tentative="1">
+      <w:start w:val="1"/>
+      <w:numFmt w:val="lowerRoman"/>
+      <w:lvlText w:val="%3."/>
+      <w:lvlJc w:val="right"/>
+      <w:pPr>
+        <w:ind w:left="2160" w:hanging="180"/>
+      </w:pPr>
+    </w:lvl>
+    <w:lvl w:ilvl="3" w:tplc="440A000F" w:tentative="1">
+      <w:start w:val="1"/>
+      <w:numFmt w:val="decimal"/>
+      <w:lvlText w:val="%4."/>
+      <w:lvlJc w:val="left"/>
+      <w:pPr>
+        <w:ind w:left="2880" w:hanging="360"/>
+      </w:pPr>
+    </w:lvl>
+    <w:lvl w:ilvl="4" w:tplc="440A0019" w:tentative="1">
+      <w:start w:val="1"/>
+      <w:numFmt w:val="lowerLetter"/>
+      <w:lvlText w:val="%5."/>
+      <w:lvlJc w:val="left"/>
+      <w:pPr>
+        <w:ind w:left="3600" w:hanging="360"/>
+      </w:pPr>
+    </w:lvl>
+    <w:lvl w:ilvl="5" w:tplc="440A001B" w:tentative="1">
+      <w:start w:val="1"/>
+      <w:numFmt w:val="lowerRoman"/>
+      <w:lvlText w:val="%6."/>
+      <w:lvlJc w:val="right"/>
+      <w:pPr>
+        <w:ind w:left="4320" w:hanging="180"/>
+      </w:pPr>
+    </w:lvl>
+    <w:lvl w:ilvl="6" w:tplc="440A000F" w:tentative="1">
+      <w:start w:val="1"/>
+      <w:numFmt w:val="decimal"/>
+      <w:lvlText w:val="%7."/>
+      <w:lvlJc w:val="left"/>
+      <w:pPr>
+        <w:ind w:left="5040" w:hanging="360"/>
+      </w:pPr>
+    </w:lvl>
+    <w:lvl w:ilvl="7" w:tplc="440A0019" w:tentative="1">
+      <w:start w:val="1"/>
+      <w:numFmt w:val="lowerLetter"/>
+      <w:lvlText w:val="%8."/>
+      <w:lvlJc w:val="left"/>
+      <w:pPr>
+        <w:ind w:left="5760" w:hanging="360"/>
+      </w:pPr>
+    </w:lvl>
+    <w:lvl w:ilvl="8" w:tplc="440A001B" w:tentative="1">
+      <w:start w:val="1"/>
+      <w:numFmt w:val="lowerRoman"/>
+      <w:lvlText w:val="%9."/>
+      <w:lvlJc w:val="right"/>
+      <w:pPr>
+        <w:ind w:left="6480" w:hanging="180"/>
+      </w:pPr>
+    </w:lvl>
+  </w:abstractNum>
+  <w:num w:numId="1" w16cid:durableId="743258452">
+    <w:abstractNumId w:val="0"/>
+  </w:num>
+</w:numbering>
+</file>
+
 <file path=word/styles.xml><?xml version="1.0" encoding="utf-8"?>
-<w:styles xmlns:mc="http://schemas.openxmlformats.org/markup-compatibility/2006" xmlns:r="http://schemas.openxmlformats.org/officeDocument/2006/relationships" xmlns:w="http://schemas.openxmlformats.org/wordprocessingml/2006/main" xmlns:w14="http://schemas.microsoft.com/office/word/2010/wordml" xmlns:w15="http://schemas.microsoft.com/office/word/2012/wordml" xmlns:w16se="http://schemas.microsoft.com/office/word/2015/wordml/symex" mc:Ignorable="w14 w15 w16se">
+<w:styles xmlns:mc="http://schemas.openxmlformats.org/markup-compatibility/2006" xmlns:r="http://schemas.openxmlformats.org/officeDocument/2006/relationships" xmlns:w="http://schemas.openxmlformats.org/wordprocessingml/2006/main" xmlns:w14="http://schemas.microsoft.com/office/word/2010/wordml" xmlns:w15="http://schemas.microsoft.com/office/word/2012/wordml" xmlns:w16cex="http://schemas.microsoft.com/office/word/2018/wordml/cex" xmlns:w16cid="http://schemas.microsoft.com/office/word/2016/wordml/cid" xmlns:w16="http://schemas.microsoft.com/office/word/2018/wordml" xmlns:w16sdtdh="http://schemas.microsoft.com/office/word/2020/wordml/sdtdatahash" xmlns:w16se="http://schemas.microsoft.com/office/word/2015/wordml/symex" mc:Ignorable="w14 w15 w16se w16cid w16 w16cex w16sdtdh">
   <w:docDefaults>
     <w:rPrDefault>
       <w:rPr>
@@ -177,7 +334,7 @@
       </w:pPr>
     </w:pPrDefault>
   </w:docDefaults>
-  <w:latentStyles w:defLockedState="0" w:defUIPriority="99" w:defSemiHidden="0" w:defUnhideWhenUsed="0" w:defQFormat="0" w:count="371">
+  <w:latentStyles w:defLockedState="0" w:defUIPriority="99" w:defSemiHidden="0" w:defUnhideWhenUsed="0" w:defQFormat="0" w:count="376">
     <w:lsdException w:name="Normal" w:uiPriority="0" w:qFormat="1"/>
     <w:lsdException w:name="heading 1" w:uiPriority="9" w:qFormat="1"/>
     <w:lsdException w:name="heading 2" w:semiHidden="1" w:uiPriority="9" w:unhideWhenUsed="1" w:qFormat="1"/>
@@ -549,6 +706,11 @@
     <w:lsdException w:name="List Table 5 Dark Accent 6" w:uiPriority="50"/>
     <w:lsdException w:name="List Table 6 Colorful Accent 6" w:uiPriority="51"/>
     <w:lsdException w:name="List Table 7 Colorful Accent 6" w:uiPriority="52"/>
+    <w:lsdException w:name="Mention" w:semiHidden="1" w:unhideWhenUsed="1"/>
+    <w:lsdException w:name="Smart Hyperlink" w:semiHidden="1" w:unhideWhenUsed="1"/>
+    <w:lsdException w:name="Hashtag" w:semiHidden="1" w:unhideWhenUsed="1"/>
+    <w:lsdException w:name="Unresolved Mention" w:semiHidden="1" w:unhideWhenUsed="1"/>
+    <w:lsdException w:name="Smart Link" w:semiHidden="1" w:unhideWhenUsed="1"/>
   </w:latentStyles>
   <w:style w:type="paragraph" w:default="1" w:styleId="Normal">
     <w:name w:val="Normal"/>
@@ -557,7 +719,6 @@
   <w:style w:type="character" w:default="1" w:styleId="Fuentedeprrafopredeter">
     <w:name w:val="Default Paragraph Font"/>
     <w:uiPriority w:val="1"/>
-    <w:semiHidden/>
     <w:unhideWhenUsed/>
   </w:style>
   <w:style w:type="table" w:default="1" w:styleId="Tablanormal">
@@ -580,6 +741,51 @@
     <w:uiPriority w:val="99"/>
     <w:semiHidden/>
     <w:unhideWhenUsed/>
+  </w:style>
+  <w:style w:type="paragraph" w:styleId="Ttulo">
+    <w:name w:val="Title"/>
+    <w:basedOn w:val="Normal"/>
+    <w:next w:val="Normal"/>
+    <w:link w:val="TtuloCar"/>
+    <w:uiPriority w:val="10"/>
+    <w:qFormat/>
+    <w:rsid w:val="004C1D86"/>
+    <w:pPr>
+      <w:spacing w:after="0" w:line="240" w:lineRule="auto"/>
+      <w:contextualSpacing/>
+    </w:pPr>
+    <w:rPr>
+      <w:rFonts w:asciiTheme="majorHAnsi" w:eastAsiaTheme="majorEastAsia" w:hAnsiTheme="majorHAnsi" w:cstheme="majorBidi"/>
+      <w:spacing w:val="-10"/>
+      <w:kern w:val="28"/>
+      <w:sz w:val="56"/>
+      <w:szCs w:val="56"/>
+    </w:rPr>
+  </w:style>
+  <w:style w:type="character" w:customStyle="1" w:styleId="TtuloCar">
+    <w:name w:val="Título Car"/>
+    <w:basedOn w:val="Fuentedeprrafopredeter"/>
+    <w:link w:val="Ttulo"/>
+    <w:uiPriority w:val="10"/>
+    <w:rsid w:val="004C1D86"/>
+    <w:rPr>
+      <w:rFonts w:asciiTheme="majorHAnsi" w:eastAsiaTheme="majorEastAsia" w:hAnsiTheme="majorHAnsi" w:cstheme="majorBidi"/>
+      <w:spacing w:val="-10"/>
+      <w:kern w:val="28"/>
+      <w:sz w:val="56"/>
+      <w:szCs w:val="56"/>
+    </w:rPr>
+  </w:style>
+  <w:style w:type="paragraph" w:styleId="Prrafodelista">
+    <w:name w:val="List Paragraph"/>
+    <w:basedOn w:val="Normal"/>
+    <w:uiPriority w:val="34"/>
+    <w:qFormat/>
+    <w:rsid w:val="004C1D86"/>
+    <w:pPr>
+      <w:ind w:left="720"/>
+      <w:contextualSpacing/>
+    </w:pPr>
   </w:style>
 </w:styles>
 </file>

</xml_diff>